<commit_message>
Criado o PDF de matemática + atualização PDF de HTML-CSS
</commit_message>
<xml_diff>
--- a/ajudante.docx
+++ b/ajudante.docx
@@ -175,6 +175,29 @@
           <w:lang w:val="pt"/>
         </w:rPr>
       </w:pPr>
+    </w:p>
+    <w:p>
+      <w:pPr>
+        <w:rPr>
+          <w:b/>
+          <w:bCs/>
+          <w:sz w:val="30"/>
+          <w:szCs w:val="30"/>
+          <w:u w:val="single"/>
+          <w:lang w:val="pt"/>
+        </w:rPr>
+      </w:pPr>
+      <w:r>
+        <w:rPr>
+          <w:b/>
+          <w:bCs/>
+          <w:sz w:val="30"/>
+          <w:szCs w:val="30"/>
+          <w:u w:val="single"/>
+          <w:lang w:val="pt"/>
+        </w:rPr>
+        <w:t>https://symbl.cc/pt/unicode/blocks/superscripts-and-subscripts/</w:t>
+      </w:r>
     </w:p>
     <w:p>
       <w:pPr>
@@ -591,6 +614,7 @@
             </w14:schemeClr>
           </w14:glow>
         </w:rPr>
+        <w:lastRenderedPageBreak/>
         <w:t>=-~==-~==-~==-~==-~==-~==-~=</w:t>
       </w:r>
     </w:p>

</xml_diff>

<commit_message>
Atualização no docx de HTML e CSS
</commit_message>
<xml_diff>
--- a/ajudante.docx
+++ b/ajudante.docx
@@ -1,6 +1,6 @@
 
 <file path=word/document.xml><?xml version="1.0" encoding="utf-8"?>
-<w:document xmlns:wpc="http://schemas.microsoft.com/office/word/2010/wordprocessingCanvas" xmlns:cx="http://schemas.microsoft.com/office/drawing/2014/chartex" xmlns:cx1="http://schemas.microsoft.com/office/drawing/2015/9/8/chartex" xmlns:cx2="http://schemas.microsoft.com/office/drawing/2015/10/21/chartex" xmlns:cx3="http://schemas.microsoft.com/office/drawing/2016/5/9/chartex" xmlns:cx4="http://schemas.microsoft.com/office/drawing/2016/5/10/chartex" xmlns:cx5="http://schemas.microsoft.com/office/drawing/2016/5/11/chartex" xmlns:cx6="http://schemas.microsoft.com/office/drawing/2016/5/12/chartex" xmlns:cx7="http://schemas.microsoft.com/office/drawing/2016/5/13/chartex" xmlns:cx8="http://schemas.microsoft.com/office/drawing/2016/5/14/chartex" xmlns:mc="http://schemas.openxmlformats.org/markup-compatibility/2006" xmlns:aink="http://schemas.microsoft.com/office/drawing/2016/ink" xmlns:am3d="http://schemas.microsoft.com/office/drawing/2017/model3d" xmlns:o="urn:schemas-microsoft-com:office:office" xmlns:oel="http://schemas.microsoft.com/office/2019/extlst" xmlns:r="http://schemas.openxmlformats.org/officeDocument/2006/relationships" xmlns:m="http://schemas.openxmlformats.org/officeDocument/2006/math" xmlns:v="urn:schemas-microsoft-com:vml" xmlns:wp14="http://schemas.microsoft.com/office/word/2010/wordprocessingDrawing" xmlns:wp="http://schemas.openxmlformats.org/drawingml/2006/wordprocessingDrawing" xmlns:w10="urn:schemas-microsoft-com:office:word" xmlns:w="http://schemas.openxmlformats.org/wordprocessingml/2006/main" xmlns:w14="http://schemas.microsoft.com/office/word/2010/wordml" xmlns:w15="http://schemas.microsoft.com/office/word/2012/wordml" xmlns:w16cex="http://schemas.microsoft.com/office/word/2018/wordml/cex" xmlns:w16cid="http://schemas.microsoft.com/office/word/2016/wordml/cid" xmlns:w16="http://schemas.microsoft.com/office/word/2018/wordml" xmlns:w16du="http://schemas.microsoft.com/office/word/2023/wordml/word16du" xmlns:w16sdtdh="http://schemas.microsoft.com/office/word/2020/wordml/sdtdatahash" xmlns:w16se="http://schemas.microsoft.com/office/word/2015/wordml/symex" xmlns:wpg="http://schemas.microsoft.com/office/word/2010/wordprocessingGroup" xmlns:wpi="http://schemas.microsoft.com/office/word/2010/wordprocessingInk" xmlns:wne="http://schemas.microsoft.com/office/word/2006/wordml" xmlns:wps="http://schemas.microsoft.com/office/word/2010/wordprocessingShape" mc:Ignorable="w14 w15 w16se w16cid w16 w16cex w16sdtdh wp14">
+<w:document xmlns:wpc="http://schemas.microsoft.com/office/word/2010/wordprocessingCanvas" xmlns:cx="http://schemas.microsoft.com/office/drawing/2014/chartex" xmlns:cx1="http://schemas.microsoft.com/office/drawing/2015/9/8/chartex" xmlns:cx2="http://schemas.microsoft.com/office/drawing/2015/10/21/chartex" xmlns:cx3="http://schemas.microsoft.com/office/drawing/2016/5/9/chartex" xmlns:cx4="http://schemas.microsoft.com/office/drawing/2016/5/10/chartex" xmlns:cx5="http://schemas.microsoft.com/office/drawing/2016/5/11/chartex" xmlns:cx6="http://schemas.microsoft.com/office/drawing/2016/5/12/chartex" xmlns:cx7="http://schemas.microsoft.com/office/drawing/2016/5/13/chartex" xmlns:cx8="http://schemas.microsoft.com/office/drawing/2016/5/14/chartex" xmlns:mc="http://schemas.openxmlformats.org/markup-compatibility/2006" xmlns:aink="http://schemas.microsoft.com/office/drawing/2016/ink" xmlns:am3d="http://schemas.microsoft.com/office/drawing/2017/model3d" xmlns:o="urn:schemas-microsoft-com:office:office" xmlns:oel="http://schemas.microsoft.com/office/2019/extlst" xmlns:r="http://schemas.openxmlformats.org/officeDocument/2006/relationships" xmlns:m="http://schemas.openxmlformats.org/officeDocument/2006/math" xmlns:v="urn:schemas-microsoft-com:vml" xmlns:wp14="http://schemas.microsoft.com/office/word/2010/wordprocessingDrawing" xmlns:wp="http://schemas.openxmlformats.org/drawingml/2006/wordprocessingDrawing" xmlns:w10="urn:schemas-microsoft-com:office:word" xmlns:w="http://schemas.openxmlformats.org/wordprocessingml/2006/main" xmlns:w14="http://schemas.microsoft.com/office/word/2010/wordml" xmlns:w15="http://schemas.microsoft.com/office/word/2012/wordml" xmlns:w16cex="http://schemas.microsoft.com/office/word/2018/wordml/cex" xmlns:w16cid="http://schemas.microsoft.com/office/word/2016/wordml/cid" xmlns:w16="http://schemas.microsoft.com/office/word/2018/wordml" xmlns:w16sdtdh="http://schemas.microsoft.com/office/word/2020/wordml/sdtdatahash" xmlns:w16se="http://schemas.microsoft.com/office/word/2015/wordml/symex" xmlns:wpg="http://schemas.microsoft.com/office/word/2010/wordprocessingGroup" xmlns:wpi="http://schemas.microsoft.com/office/word/2010/wordprocessingInk" xmlns:wne="http://schemas.microsoft.com/office/word/2006/wordml" xmlns:wps="http://schemas.microsoft.com/office/word/2010/wordprocessingShape" mc:Ignorable="w14 w15 w16se w16cid w16 w16cex w16sdtdh wp14">
   <w:body>
     <w:p>
       <w:pPr>
@@ -715,7 +715,7 @@
 </file>
 
 <file path=word/endnotes.xml><?xml version="1.0" encoding="utf-8"?>
-<w:endnotes xmlns:wpc="http://schemas.microsoft.com/office/word/2010/wordprocessingCanvas" xmlns:cx="http://schemas.microsoft.com/office/drawing/2014/chartex" xmlns:cx1="http://schemas.microsoft.com/office/drawing/2015/9/8/chartex" xmlns:cx2="http://schemas.microsoft.com/office/drawing/2015/10/21/chartex" xmlns:cx3="http://schemas.microsoft.com/office/drawing/2016/5/9/chartex" xmlns:cx4="http://schemas.microsoft.com/office/drawing/2016/5/10/chartex" xmlns:cx5="http://schemas.microsoft.com/office/drawing/2016/5/11/chartex" xmlns:cx6="http://schemas.microsoft.com/office/drawing/2016/5/12/chartex" xmlns:cx7="http://schemas.microsoft.com/office/drawing/2016/5/13/chartex" xmlns:cx8="http://schemas.microsoft.com/office/drawing/2016/5/14/chartex" xmlns:mc="http://schemas.openxmlformats.org/markup-compatibility/2006" xmlns:aink="http://schemas.microsoft.com/office/drawing/2016/ink" xmlns:am3d="http://schemas.microsoft.com/office/drawing/2017/model3d" xmlns:o="urn:schemas-microsoft-com:office:office" xmlns:oel="http://schemas.microsoft.com/office/2019/extlst" xmlns:r="http://schemas.openxmlformats.org/officeDocument/2006/relationships" xmlns:m="http://schemas.openxmlformats.org/officeDocument/2006/math" xmlns:v="urn:schemas-microsoft-com:vml" xmlns:wp14="http://schemas.microsoft.com/office/word/2010/wordprocessingDrawing" xmlns:wp="http://schemas.openxmlformats.org/drawingml/2006/wordprocessingDrawing" xmlns:w10="urn:schemas-microsoft-com:office:word" xmlns:w="http://schemas.openxmlformats.org/wordprocessingml/2006/main" xmlns:w14="http://schemas.microsoft.com/office/word/2010/wordml" xmlns:w15="http://schemas.microsoft.com/office/word/2012/wordml" xmlns:w16cex="http://schemas.microsoft.com/office/word/2018/wordml/cex" xmlns:w16cid="http://schemas.microsoft.com/office/word/2016/wordml/cid" xmlns:w16="http://schemas.microsoft.com/office/word/2018/wordml" xmlns:w16du="http://schemas.microsoft.com/office/word/2023/wordml/word16du" xmlns:w16sdtdh="http://schemas.microsoft.com/office/word/2020/wordml/sdtdatahash" xmlns:w16se="http://schemas.microsoft.com/office/word/2015/wordml/symex" xmlns:wpg="http://schemas.microsoft.com/office/word/2010/wordprocessingGroup" xmlns:wpi="http://schemas.microsoft.com/office/word/2010/wordprocessingInk" xmlns:wne="http://schemas.microsoft.com/office/word/2006/wordml" xmlns:wps="http://schemas.microsoft.com/office/word/2010/wordprocessingShape" mc:Ignorable="w14 w15 w16se w16cid w16 w16cex w16sdtdh wp14">
+<w:endnotes xmlns:wpc="http://schemas.microsoft.com/office/word/2010/wordprocessingCanvas" xmlns:cx="http://schemas.microsoft.com/office/drawing/2014/chartex" xmlns:cx1="http://schemas.microsoft.com/office/drawing/2015/9/8/chartex" xmlns:cx2="http://schemas.microsoft.com/office/drawing/2015/10/21/chartex" xmlns:cx3="http://schemas.microsoft.com/office/drawing/2016/5/9/chartex" xmlns:cx4="http://schemas.microsoft.com/office/drawing/2016/5/10/chartex" xmlns:cx5="http://schemas.microsoft.com/office/drawing/2016/5/11/chartex" xmlns:cx6="http://schemas.microsoft.com/office/drawing/2016/5/12/chartex" xmlns:cx7="http://schemas.microsoft.com/office/drawing/2016/5/13/chartex" xmlns:cx8="http://schemas.microsoft.com/office/drawing/2016/5/14/chartex" xmlns:mc="http://schemas.openxmlformats.org/markup-compatibility/2006" xmlns:aink="http://schemas.microsoft.com/office/drawing/2016/ink" xmlns:am3d="http://schemas.microsoft.com/office/drawing/2017/model3d" xmlns:o="urn:schemas-microsoft-com:office:office" xmlns:oel="http://schemas.microsoft.com/office/2019/extlst" xmlns:r="http://schemas.openxmlformats.org/officeDocument/2006/relationships" xmlns:m="http://schemas.openxmlformats.org/officeDocument/2006/math" xmlns:v="urn:schemas-microsoft-com:vml" xmlns:wp14="http://schemas.microsoft.com/office/word/2010/wordprocessingDrawing" xmlns:wp="http://schemas.openxmlformats.org/drawingml/2006/wordprocessingDrawing" xmlns:w10="urn:schemas-microsoft-com:office:word" xmlns:w="http://schemas.openxmlformats.org/wordprocessingml/2006/main" xmlns:w14="http://schemas.microsoft.com/office/word/2010/wordml" xmlns:w15="http://schemas.microsoft.com/office/word/2012/wordml" xmlns:w16cex="http://schemas.microsoft.com/office/word/2018/wordml/cex" xmlns:w16cid="http://schemas.microsoft.com/office/word/2016/wordml/cid" xmlns:w16="http://schemas.microsoft.com/office/word/2018/wordml" xmlns:w16sdtdh="http://schemas.microsoft.com/office/word/2020/wordml/sdtdatahash" xmlns:w16se="http://schemas.microsoft.com/office/word/2015/wordml/symex" xmlns:wpg="http://schemas.microsoft.com/office/word/2010/wordprocessingGroup" xmlns:wpi="http://schemas.microsoft.com/office/word/2010/wordprocessingInk" xmlns:wne="http://schemas.microsoft.com/office/word/2006/wordml" xmlns:wps="http://schemas.microsoft.com/office/word/2010/wordprocessingShape" mc:Ignorable="w14 w15 w16se w16cid w16 w16cex w16sdtdh wp14">
   <w:endnote w:type="separator" w:id="-1">
     <w:p>
       <w:pPr>
@@ -740,7 +740,7 @@
 </file>
 
 <file path=word/footnotes.xml><?xml version="1.0" encoding="utf-8"?>
-<w:footnotes xmlns:wpc="http://schemas.microsoft.com/office/word/2010/wordprocessingCanvas" xmlns:cx="http://schemas.microsoft.com/office/drawing/2014/chartex" xmlns:cx1="http://schemas.microsoft.com/office/drawing/2015/9/8/chartex" xmlns:cx2="http://schemas.microsoft.com/office/drawing/2015/10/21/chartex" xmlns:cx3="http://schemas.microsoft.com/office/drawing/2016/5/9/chartex" xmlns:cx4="http://schemas.microsoft.com/office/drawing/2016/5/10/chartex" xmlns:cx5="http://schemas.microsoft.com/office/drawing/2016/5/11/chartex" xmlns:cx6="http://schemas.microsoft.com/office/drawing/2016/5/12/chartex" xmlns:cx7="http://schemas.microsoft.com/office/drawing/2016/5/13/chartex" xmlns:cx8="http://schemas.microsoft.com/office/drawing/2016/5/14/chartex" xmlns:mc="http://schemas.openxmlformats.org/markup-compatibility/2006" xmlns:aink="http://schemas.microsoft.com/office/drawing/2016/ink" xmlns:am3d="http://schemas.microsoft.com/office/drawing/2017/model3d" xmlns:o="urn:schemas-microsoft-com:office:office" xmlns:oel="http://schemas.microsoft.com/office/2019/extlst" xmlns:r="http://schemas.openxmlformats.org/officeDocument/2006/relationships" xmlns:m="http://schemas.openxmlformats.org/officeDocument/2006/math" xmlns:v="urn:schemas-microsoft-com:vml" xmlns:wp14="http://schemas.microsoft.com/office/word/2010/wordprocessingDrawing" xmlns:wp="http://schemas.openxmlformats.org/drawingml/2006/wordprocessingDrawing" xmlns:w10="urn:schemas-microsoft-com:office:word" xmlns:w="http://schemas.openxmlformats.org/wordprocessingml/2006/main" xmlns:w14="http://schemas.microsoft.com/office/word/2010/wordml" xmlns:w15="http://schemas.microsoft.com/office/word/2012/wordml" xmlns:w16cex="http://schemas.microsoft.com/office/word/2018/wordml/cex" xmlns:w16cid="http://schemas.microsoft.com/office/word/2016/wordml/cid" xmlns:w16="http://schemas.microsoft.com/office/word/2018/wordml" xmlns:w16du="http://schemas.microsoft.com/office/word/2023/wordml/word16du" xmlns:w16sdtdh="http://schemas.microsoft.com/office/word/2020/wordml/sdtdatahash" xmlns:w16se="http://schemas.microsoft.com/office/word/2015/wordml/symex" xmlns:wpg="http://schemas.microsoft.com/office/word/2010/wordprocessingGroup" xmlns:wpi="http://schemas.microsoft.com/office/word/2010/wordprocessingInk" xmlns:wne="http://schemas.microsoft.com/office/word/2006/wordml" xmlns:wps="http://schemas.microsoft.com/office/word/2010/wordprocessingShape" mc:Ignorable="w14 w15 w16se w16cid w16 w16cex w16sdtdh wp14">
+<w:footnotes xmlns:wpc="http://schemas.microsoft.com/office/word/2010/wordprocessingCanvas" xmlns:cx="http://schemas.microsoft.com/office/drawing/2014/chartex" xmlns:cx1="http://schemas.microsoft.com/office/drawing/2015/9/8/chartex" xmlns:cx2="http://schemas.microsoft.com/office/drawing/2015/10/21/chartex" xmlns:cx3="http://schemas.microsoft.com/office/drawing/2016/5/9/chartex" xmlns:cx4="http://schemas.microsoft.com/office/drawing/2016/5/10/chartex" xmlns:cx5="http://schemas.microsoft.com/office/drawing/2016/5/11/chartex" xmlns:cx6="http://schemas.microsoft.com/office/drawing/2016/5/12/chartex" xmlns:cx7="http://schemas.microsoft.com/office/drawing/2016/5/13/chartex" xmlns:cx8="http://schemas.microsoft.com/office/drawing/2016/5/14/chartex" xmlns:mc="http://schemas.openxmlformats.org/markup-compatibility/2006" xmlns:aink="http://schemas.microsoft.com/office/drawing/2016/ink" xmlns:am3d="http://schemas.microsoft.com/office/drawing/2017/model3d" xmlns:o="urn:schemas-microsoft-com:office:office" xmlns:oel="http://schemas.microsoft.com/office/2019/extlst" xmlns:r="http://schemas.openxmlformats.org/officeDocument/2006/relationships" xmlns:m="http://schemas.openxmlformats.org/officeDocument/2006/math" xmlns:v="urn:schemas-microsoft-com:vml" xmlns:wp14="http://schemas.microsoft.com/office/word/2010/wordprocessingDrawing" xmlns:wp="http://schemas.openxmlformats.org/drawingml/2006/wordprocessingDrawing" xmlns:w10="urn:schemas-microsoft-com:office:word" xmlns:w="http://schemas.openxmlformats.org/wordprocessingml/2006/main" xmlns:w14="http://schemas.microsoft.com/office/word/2010/wordml" xmlns:w15="http://schemas.microsoft.com/office/word/2012/wordml" xmlns:w16cex="http://schemas.microsoft.com/office/word/2018/wordml/cex" xmlns:w16cid="http://schemas.microsoft.com/office/word/2016/wordml/cid" xmlns:w16="http://schemas.microsoft.com/office/word/2018/wordml" xmlns:w16sdtdh="http://schemas.microsoft.com/office/word/2020/wordml/sdtdatahash" xmlns:w16se="http://schemas.microsoft.com/office/word/2015/wordml/symex" xmlns:wpg="http://schemas.microsoft.com/office/word/2010/wordprocessingGroup" xmlns:wpi="http://schemas.microsoft.com/office/word/2010/wordprocessingInk" xmlns:wne="http://schemas.microsoft.com/office/word/2006/wordml" xmlns:wps="http://schemas.microsoft.com/office/word/2010/wordprocessingShape" mc:Ignorable="w14 w15 w16se w16cid w16 w16cex w16sdtdh wp14">
   <w:footnote w:type="separator" w:id="-1">
     <w:p>
       <w:pPr>
@@ -765,7 +765,7 @@
 </file>
 
 <file path=word/header1.xml><?xml version="1.0" encoding="utf-8"?>
-<w:hdr xmlns:wpc="http://schemas.microsoft.com/office/word/2010/wordprocessingCanvas" xmlns:cx="http://schemas.microsoft.com/office/drawing/2014/chartex" xmlns:cx1="http://schemas.microsoft.com/office/drawing/2015/9/8/chartex" xmlns:cx2="http://schemas.microsoft.com/office/drawing/2015/10/21/chartex" xmlns:cx3="http://schemas.microsoft.com/office/drawing/2016/5/9/chartex" xmlns:cx4="http://schemas.microsoft.com/office/drawing/2016/5/10/chartex" xmlns:cx5="http://schemas.microsoft.com/office/drawing/2016/5/11/chartex" xmlns:cx6="http://schemas.microsoft.com/office/drawing/2016/5/12/chartex" xmlns:cx7="http://schemas.microsoft.com/office/drawing/2016/5/13/chartex" xmlns:cx8="http://schemas.microsoft.com/office/drawing/2016/5/14/chartex" xmlns:mc="http://schemas.openxmlformats.org/markup-compatibility/2006" xmlns:aink="http://schemas.microsoft.com/office/drawing/2016/ink" xmlns:am3d="http://schemas.microsoft.com/office/drawing/2017/model3d" xmlns:o="urn:schemas-microsoft-com:office:office" xmlns:oel="http://schemas.microsoft.com/office/2019/extlst" xmlns:r="http://schemas.openxmlformats.org/officeDocument/2006/relationships" xmlns:m="http://schemas.openxmlformats.org/officeDocument/2006/math" xmlns:v="urn:schemas-microsoft-com:vml" xmlns:wp14="http://schemas.microsoft.com/office/word/2010/wordprocessingDrawing" xmlns:wp="http://schemas.openxmlformats.org/drawingml/2006/wordprocessingDrawing" xmlns:w10="urn:schemas-microsoft-com:office:word" xmlns:w="http://schemas.openxmlformats.org/wordprocessingml/2006/main" xmlns:w14="http://schemas.microsoft.com/office/word/2010/wordml" xmlns:w15="http://schemas.microsoft.com/office/word/2012/wordml" xmlns:w16cex="http://schemas.microsoft.com/office/word/2018/wordml/cex" xmlns:w16cid="http://schemas.microsoft.com/office/word/2016/wordml/cid" xmlns:w16="http://schemas.microsoft.com/office/word/2018/wordml" xmlns:w16du="http://schemas.microsoft.com/office/word/2023/wordml/word16du" xmlns:w16sdtdh="http://schemas.microsoft.com/office/word/2020/wordml/sdtdatahash" xmlns:w16se="http://schemas.microsoft.com/office/word/2015/wordml/symex" xmlns:wpg="http://schemas.microsoft.com/office/word/2010/wordprocessingGroup" xmlns:wpi="http://schemas.microsoft.com/office/word/2010/wordprocessingInk" xmlns:wne="http://schemas.microsoft.com/office/word/2006/wordml" xmlns:wps="http://schemas.microsoft.com/office/word/2010/wordprocessingShape" mc:Ignorable="w14 w15 w16se w16cid w16 w16cex w16sdtdh wp14">
+<w:hdr xmlns:wpc="http://schemas.microsoft.com/office/word/2010/wordprocessingCanvas" xmlns:cx="http://schemas.microsoft.com/office/drawing/2014/chartex" xmlns:cx1="http://schemas.microsoft.com/office/drawing/2015/9/8/chartex" xmlns:cx2="http://schemas.microsoft.com/office/drawing/2015/10/21/chartex" xmlns:cx3="http://schemas.microsoft.com/office/drawing/2016/5/9/chartex" xmlns:cx4="http://schemas.microsoft.com/office/drawing/2016/5/10/chartex" xmlns:cx5="http://schemas.microsoft.com/office/drawing/2016/5/11/chartex" xmlns:cx6="http://schemas.microsoft.com/office/drawing/2016/5/12/chartex" xmlns:cx7="http://schemas.microsoft.com/office/drawing/2016/5/13/chartex" xmlns:cx8="http://schemas.microsoft.com/office/drawing/2016/5/14/chartex" xmlns:mc="http://schemas.openxmlformats.org/markup-compatibility/2006" xmlns:aink="http://schemas.microsoft.com/office/drawing/2016/ink" xmlns:am3d="http://schemas.microsoft.com/office/drawing/2017/model3d" xmlns:o="urn:schemas-microsoft-com:office:office" xmlns:oel="http://schemas.microsoft.com/office/2019/extlst" xmlns:r="http://schemas.openxmlformats.org/officeDocument/2006/relationships" xmlns:m="http://schemas.openxmlformats.org/officeDocument/2006/math" xmlns:v="urn:schemas-microsoft-com:vml" xmlns:wp14="http://schemas.microsoft.com/office/word/2010/wordprocessingDrawing" xmlns:wp="http://schemas.openxmlformats.org/drawingml/2006/wordprocessingDrawing" xmlns:w10="urn:schemas-microsoft-com:office:word" xmlns:w="http://schemas.openxmlformats.org/wordprocessingml/2006/main" xmlns:w14="http://schemas.microsoft.com/office/word/2010/wordml" xmlns:w15="http://schemas.microsoft.com/office/word/2012/wordml" xmlns:w16cex="http://schemas.microsoft.com/office/word/2018/wordml/cex" xmlns:w16cid="http://schemas.microsoft.com/office/word/2016/wordml/cid" xmlns:w16="http://schemas.microsoft.com/office/word/2018/wordml" xmlns:w16sdtdh="http://schemas.microsoft.com/office/word/2020/wordml/sdtdatahash" xmlns:w16se="http://schemas.microsoft.com/office/word/2015/wordml/symex" xmlns:wpg="http://schemas.microsoft.com/office/word/2010/wordprocessingGroup" xmlns:wpi="http://schemas.microsoft.com/office/word/2010/wordprocessingInk" xmlns:wne="http://schemas.microsoft.com/office/word/2006/wordml" xmlns:wps="http://schemas.microsoft.com/office/word/2010/wordprocessingShape" mc:Ignorable="w14 w15 w16se w16cid w16 w16cex w16sdtdh wp14">
   <w:sdt>
     <w:sdtPr>
       <w:id w:val="52437469"/>
@@ -812,7 +812,7 @@
 </file>
 
 <file path=word/numbering.xml><?xml version="1.0" encoding="utf-8"?>
-<w:numbering xmlns:wpc="http://schemas.microsoft.com/office/word/2010/wordprocessingCanvas" xmlns:cx="http://schemas.microsoft.com/office/drawing/2014/chartex" xmlns:cx1="http://schemas.microsoft.com/office/drawing/2015/9/8/chartex" xmlns:cx2="http://schemas.microsoft.com/office/drawing/2015/10/21/chartex" xmlns:cx3="http://schemas.microsoft.com/office/drawing/2016/5/9/chartex" xmlns:cx4="http://schemas.microsoft.com/office/drawing/2016/5/10/chartex" xmlns:cx5="http://schemas.microsoft.com/office/drawing/2016/5/11/chartex" xmlns:cx6="http://schemas.microsoft.com/office/drawing/2016/5/12/chartex" xmlns:cx7="http://schemas.microsoft.com/office/drawing/2016/5/13/chartex" xmlns:cx8="http://schemas.microsoft.com/office/drawing/2016/5/14/chartex" xmlns:mc="http://schemas.openxmlformats.org/markup-compatibility/2006" xmlns:aink="http://schemas.microsoft.com/office/drawing/2016/ink" xmlns:am3d="http://schemas.microsoft.com/office/drawing/2017/model3d" xmlns:o="urn:schemas-microsoft-com:office:office" xmlns:oel="http://schemas.microsoft.com/office/2019/extlst" xmlns:r="http://schemas.openxmlformats.org/officeDocument/2006/relationships" xmlns:m="http://schemas.openxmlformats.org/officeDocument/2006/math" xmlns:v="urn:schemas-microsoft-com:vml" xmlns:wp14="http://schemas.microsoft.com/office/word/2010/wordprocessingDrawing" xmlns:wp="http://schemas.openxmlformats.org/drawingml/2006/wordprocessingDrawing" xmlns:w10="urn:schemas-microsoft-com:office:word" xmlns:w="http://schemas.openxmlformats.org/wordprocessingml/2006/main" xmlns:w14="http://schemas.microsoft.com/office/word/2010/wordml" xmlns:w15="http://schemas.microsoft.com/office/word/2012/wordml" xmlns:w16cex="http://schemas.microsoft.com/office/word/2018/wordml/cex" xmlns:w16cid="http://schemas.microsoft.com/office/word/2016/wordml/cid" xmlns:w16="http://schemas.microsoft.com/office/word/2018/wordml" xmlns:w16du="http://schemas.microsoft.com/office/word/2023/wordml/word16du" xmlns:w16sdtdh="http://schemas.microsoft.com/office/word/2020/wordml/sdtdatahash" xmlns:w16se="http://schemas.microsoft.com/office/word/2015/wordml/symex" xmlns:wpg="http://schemas.microsoft.com/office/word/2010/wordprocessingGroup" xmlns:wpi="http://schemas.microsoft.com/office/word/2010/wordprocessingInk" xmlns:wne="http://schemas.microsoft.com/office/word/2006/wordml" xmlns:wps="http://schemas.microsoft.com/office/word/2010/wordprocessingShape" mc:Ignorable="w14 w15 w16se w16cid w16 w16cex w16sdtdh wp14">
+<w:numbering xmlns:wpc="http://schemas.microsoft.com/office/word/2010/wordprocessingCanvas" xmlns:cx="http://schemas.microsoft.com/office/drawing/2014/chartex" xmlns:cx1="http://schemas.microsoft.com/office/drawing/2015/9/8/chartex" xmlns:cx2="http://schemas.microsoft.com/office/drawing/2015/10/21/chartex" xmlns:cx3="http://schemas.microsoft.com/office/drawing/2016/5/9/chartex" xmlns:cx4="http://schemas.microsoft.com/office/drawing/2016/5/10/chartex" xmlns:cx5="http://schemas.microsoft.com/office/drawing/2016/5/11/chartex" xmlns:cx6="http://schemas.microsoft.com/office/drawing/2016/5/12/chartex" xmlns:cx7="http://schemas.microsoft.com/office/drawing/2016/5/13/chartex" xmlns:cx8="http://schemas.microsoft.com/office/drawing/2016/5/14/chartex" xmlns:mc="http://schemas.openxmlformats.org/markup-compatibility/2006" xmlns:aink="http://schemas.microsoft.com/office/drawing/2016/ink" xmlns:am3d="http://schemas.microsoft.com/office/drawing/2017/model3d" xmlns:o="urn:schemas-microsoft-com:office:office" xmlns:oel="http://schemas.microsoft.com/office/2019/extlst" xmlns:r="http://schemas.openxmlformats.org/officeDocument/2006/relationships" xmlns:m="http://schemas.openxmlformats.org/officeDocument/2006/math" xmlns:v="urn:schemas-microsoft-com:vml" xmlns:wp14="http://schemas.microsoft.com/office/word/2010/wordprocessingDrawing" xmlns:wp="http://schemas.openxmlformats.org/drawingml/2006/wordprocessingDrawing" xmlns:w10="urn:schemas-microsoft-com:office:word" xmlns:w="http://schemas.openxmlformats.org/wordprocessingml/2006/main" xmlns:w14="http://schemas.microsoft.com/office/word/2010/wordml" xmlns:w15="http://schemas.microsoft.com/office/word/2012/wordml" xmlns:w16cex="http://schemas.microsoft.com/office/word/2018/wordml/cex" xmlns:w16cid="http://schemas.microsoft.com/office/word/2016/wordml/cid" xmlns:w16="http://schemas.microsoft.com/office/word/2018/wordml" xmlns:w16sdtdh="http://schemas.microsoft.com/office/word/2020/wordml/sdtdatahash" xmlns:w16se="http://schemas.microsoft.com/office/word/2015/wordml/symex" xmlns:wpg="http://schemas.microsoft.com/office/word/2010/wordprocessingGroup" xmlns:wpi="http://schemas.microsoft.com/office/word/2010/wordprocessingInk" xmlns:wne="http://schemas.microsoft.com/office/word/2006/wordml" xmlns:wps="http://schemas.microsoft.com/office/word/2010/wordprocessingShape" mc:Ignorable="w14 w15 w16se w16cid w16 w16cex w16sdtdh wp14">
   <w:abstractNum w:abstractNumId="0" w15:restartNumberingAfterBreak="0">
     <w:nsid w:val="FFFFFFFE"/>
     <w:multiLevelType w:val="singleLevel"/>

</xml_diff>

<commit_message>
Atualizado HTML e CSS e criado JavaScript
</commit_message>
<xml_diff>
--- a/ajudante.docx
+++ b/ajudante.docx
@@ -8,8 +8,8 @@
           <w:rFonts w:ascii="Arial" w:hAnsi="Arial" w:cs="Arial"/>
           <w:b/>
           <w:bCs/>
-          <w:sz w:val="64"/>
-          <w:szCs w:val="64"/>
+          <w:sz w:val="70"/>
+          <w:szCs w:val="70"/>
           <w:lang w:val="pt"/>
         </w:rPr>
       </w:pPr>
@@ -21,21 +21,66 @@
           <w:rFonts w:ascii="Arial" w:hAnsi="Arial" w:cs="Arial"/>
           <w:b/>
           <w:bCs/>
-          <w:sz w:val="64"/>
-          <w:szCs w:val="64"/>
-          <w:lang w:val="pt"/>
-        </w:rPr>
-        <w:t>H1</w:t>
-      </w:r>
-    </w:p>
-    <w:p>
-      <w:pPr>
+          <w:sz w:val="70"/>
+          <w:szCs w:val="70"/>
+          <w:lang w:val="pt"/>
+        </w:rPr>
+        <w:t>H</w:t>
+      </w:r>
+      <w:r>
         <w:rPr>
           <w:rFonts w:ascii="Arial" w:hAnsi="Arial" w:cs="Arial"/>
           <w:b/>
           <w:bCs/>
-          <w:sz w:val="58"/>
-          <w:szCs w:val="58"/>
+          <w:sz w:val="70"/>
+          <w:szCs w:val="70"/>
+          <w:lang w:val="pt"/>
+        </w:rPr>
+        <w:t>1</w:t>
+      </w:r>
+    </w:p>
+    <w:p>
+      <w:pPr>
+        <w:rPr>
+          <w:rFonts w:ascii="Arial" w:hAnsi="Arial" w:cs="Arial"/>
+          <w:b/>
+          <w:bCs/>
+          <w:sz w:val="56"/>
+          <w:szCs w:val="56"/>
+          <w:lang w:val="pt"/>
+        </w:rPr>
+      </w:pPr>
+      <w:r>
+        <w:rPr>
+          <w:rFonts w:ascii="Arial" w:hAnsi="Arial" w:cs="Arial"/>
+          <w:b/>
+          <w:bCs/>
+          <w:sz w:val="56"/>
+          <w:szCs w:val="56"/>
+          <w:lang w:val="pt"/>
+        </w:rPr>
+        <w:t>H</w:t>
+      </w:r>
+      <w:r>
+        <w:rPr>
+          <w:rFonts w:ascii="Arial" w:hAnsi="Arial" w:cs="Arial"/>
+          <w:b/>
+          <w:bCs/>
+          <w:sz w:val="56"/>
+          <w:szCs w:val="56"/>
+          <w:lang w:val="pt"/>
+        </w:rPr>
+        <w:t>2</w:t>
+      </w:r>
+    </w:p>
+    <w:p>
+      <w:pPr>
+        <w:rPr>
+          <w:rFonts w:ascii="Arial" w:hAnsi="Arial" w:cs="Arial"/>
+          <w:b/>
+          <w:bCs/>
+          <w:sz w:val="48"/>
+          <w:szCs w:val="48"/>
           <w:lang w:val="pt"/>
         </w:rPr>
       </w:pPr>
@@ -46,21 +91,32 @@
           <w:rFonts w:ascii="Arial" w:hAnsi="Arial" w:cs="Arial"/>
           <w:b/>
           <w:bCs/>
-          <w:sz w:val="50"/>
-          <w:szCs w:val="50"/>
-          <w:lang w:val="pt"/>
-        </w:rPr>
-        <w:t>H2</w:t>
-      </w:r>
-    </w:p>
-    <w:p>
-      <w:pPr>
+          <w:sz w:val="48"/>
+          <w:szCs w:val="48"/>
+          <w:lang w:val="pt"/>
+        </w:rPr>
+        <w:t>H</w:t>
+      </w:r>
+      <w:r>
         <w:rPr>
           <w:rFonts w:ascii="Arial" w:hAnsi="Arial" w:cs="Arial"/>
           <w:b/>
           <w:bCs/>
-          <w:sz w:val="40"/>
-          <w:szCs w:val="40"/>
+          <w:sz w:val="48"/>
+          <w:szCs w:val="48"/>
+          <w:lang w:val="pt"/>
+        </w:rPr>
+        <w:t>3</w:t>
+      </w:r>
+    </w:p>
+    <w:p>
+      <w:pPr>
+        <w:rPr>
+          <w:rFonts w:ascii="Arial" w:hAnsi="Arial" w:cs="Arial"/>
+          <w:b/>
+          <w:bCs/>
+          <w:sz w:val="42"/>
+          <w:szCs w:val="42"/>
           <w:lang w:val="pt"/>
         </w:rPr>
       </w:pPr>
@@ -72,21 +128,32 @@
           <w:rFonts w:ascii="Arial" w:hAnsi="Arial" w:cs="Arial"/>
           <w:b/>
           <w:bCs/>
-          <w:sz w:val="40"/>
-          <w:szCs w:val="40"/>
-          <w:lang w:val="pt"/>
-        </w:rPr>
-        <w:t>H3</w:t>
-      </w:r>
-    </w:p>
-    <w:p>
-      <w:pPr>
+          <w:sz w:val="42"/>
+          <w:szCs w:val="42"/>
+          <w:lang w:val="pt"/>
+        </w:rPr>
+        <w:t>H</w:t>
+      </w:r>
+      <w:r>
         <w:rPr>
           <w:rFonts w:ascii="Arial" w:hAnsi="Arial" w:cs="Arial"/>
           <w:b/>
           <w:bCs/>
-          <w:sz w:val="36"/>
-          <w:szCs w:val="36"/>
+          <w:sz w:val="42"/>
+          <w:szCs w:val="42"/>
+          <w:lang w:val="pt"/>
+        </w:rPr>
+        <w:t>4</w:t>
+      </w:r>
+    </w:p>
+    <w:p>
+      <w:pPr>
+        <w:rPr>
+          <w:rFonts w:ascii="Arial" w:hAnsi="Arial" w:cs="Arial"/>
+          <w:b/>
+          <w:bCs/>
+          <w:sz w:val="34"/>
+          <w:szCs w:val="34"/>
           <w:lang w:val="pt"/>
         </w:rPr>
       </w:pPr>
@@ -97,8 +164,8 @@
           <w:rFonts w:ascii="Arial" w:hAnsi="Arial" w:cs="Arial"/>
           <w:b/>
           <w:bCs/>
-          <w:sz w:val="36"/>
-          <w:szCs w:val="36"/>
+          <w:sz w:val="34"/>
+          <w:szCs w:val="34"/>
           <w:lang w:val="pt"/>
         </w:rPr>
         <w:t>H</w:t>
@@ -108,11 +175,11 @@
           <w:rFonts w:ascii="Arial" w:hAnsi="Arial" w:cs="Arial"/>
           <w:b/>
           <w:bCs/>
-          <w:sz w:val="36"/>
-          <w:szCs w:val="36"/>
-          <w:lang w:val="pt"/>
-        </w:rPr>
-        <w:t>4</w:t>
+          <w:sz w:val="34"/>
+          <w:szCs w:val="34"/>
+          <w:lang w:val="pt"/>
+        </w:rPr>
+        <w:t>5</w:t>
       </w:r>
     </w:p>
     <w:p>
@@ -134,8 +201,81 @@
           <w:szCs w:val="32"/>
           <w:lang w:val="pt"/>
         </w:rPr>
+        <w:t>T</w:t>
+      </w:r>
+      <w:r>
+        <w:rPr>
+          <w:rFonts w:ascii="Gill Sans MT" w:hAnsi="Gill Sans MT"/>
+          <w:sz w:val="32"/>
+          <w:szCs w:val="32"/>
+          <w:lang w:val="pt"/>
+        </w:rPr>
+        <w:t>exto</w:t>
+      </w:r>
+    </w:p>
+    <w:p>
+      <w:pPr>
+        <w:pBdr>
+          <w:top w:val="single" w:sz="4" w:space="1" w:color="auto"/>
+          <w:left w:val="single" w:sz="4" w:space="4" w:color="auto"/>
+          <w:bottom w:val="single" w:sz="4" w:space="1" w:color="auto"/>
+          <w:right w:val="single" w:sz="4" w:space="4" w:color="auto"/>
+          <w:between w:val="single" w:sz="4" w:space="1" w:color="auto"/>
+          <w:bar w:val="single" w:sz="4" w:color="auto"/>
+        </w:pBdr>
+        <w:shd w:val="clear" w:color="auto" w:fill="D0CECE" w:themeFill="background2" w:themeFillShade="E6"/>
+        <w:rPr>
+          <w:rFonts w:ascii="Arial" w:hAnsi="Arial" w:cs="Arial"/>
+          <w:color w:val="202124"/>
+          <w:sz w:val="30"/>
+          <w:szCs w:val="30"/>
+          <w:shd w:val="clear" w:color="auto" w:fill="FFFFFF"/>
+        </w:rPr>
+      </w:pPr>
+      <w:bookmarkStart w:id="8" w:name="_Hlk139135613"/>
+      <w:r>
+        <w:rPr>
+          <w:rFonts w:ascii="Arial" w:hAnsi="Arial" w:cs="Arial"/>
+          <w:b/>
+          <w:bCs/>
+          <w:color w:val="202124"/>
+          <w:sz w:val="30"/>
+          <w:szCs w:val="30"/>
+          <w:highlight w:val="lightGray"/>
+          <w:shd w:val="clear" w:color="auto" w:fill="FFFFFF"/>
+        </w:rPr>
+        <w:t>Assunto</w:t>
+      </w:r>
+      <w:r>
+        <w:rPr>
+          <w:rFonts w:ascii="Arial" w:hAnsi="Arial" w:cs="Arial"/>
+          <w:color w:val="202124"/>
+          <w:sz w:val="30"/>
+          <w:szCs w:val="30"/>
+          <w:highlight w:val="lightGray"/>
+          <w:shd w:val="clear" w:color="auto" w:fill="FFFFFF"/>
+        </w:rPr>
+        <w:t xml:space="preserve">: </w:t>
+      </w:r>
+      <w:r>
+        <w:rPr>
+          <w:rFonts w:ascii="Arial" w:hAnsi="Arial" w:cs="Arial"/>
+          <w:sz w:val="30"/>
+          <w:szCs w:val="30"/>
+        </w:rPr>
         <w:t>texto</w:t>
       </w:r>
+    </w:p>
+    <w:bookmarkEnd w:id="8"/>
+    <w:p>
+      <w:pPr>
+        <w:rPr>
+          <w:rFonts w:ascii="Gill Sans MT" w:hAnsi="Gill Sans MT"/>
+          <w:sz w:val="32"/>
+          <w:szCs w:val="32"/>
+          <w:lang w:val="pt"/>
+        </w:rPr>
+      </w:pPr>
     </w:p>
     <w:bookmarkEnd w:id="7"/>
     <w:p>
@@ -260,7 +400,7 @@
           <w:lang w:val="pt"/>
         </w:rPr>
       </w:pPr>
-      <w:bookmarkStart w:id="8" w:name="_Hlk126332972"/>
+      <w:bookmarkStart w:id="9" w:name="_Hlk126332972"/>
       <w:r>
         <w:rPr>
           <w:b/>
@@ -282,9 +422,9 @@
           <w:lang w:val="pt"/>
         </w:rPr>
       </w:pPr>
-      <w:bookmarkStart w:id="9" w:name="_Hlk130229601"/>
+      <w:bookmarkStart w:id="10" w:name="_Hlk130229601"/>
       <w:bookmarkEnd w:id="2"/>
-      <w:bookmarkEnd w:id="8"/>
+      <w:bookmarkEnd w:id="9"/>
       <w:r>
         <w:rPr>
           <w:rFonts w:ascii="Calibri" w:hAnsi="Calibri" w:cs="Calibri"/>
@@ -302,7 +442,7 @@
         </w:pict>
       </w:r>
     </w:p>
-    <w:bookmarkEnd w:id="9"/>
+    <w:bookmarkEnd w:id="10"/>
     <w:p>
       <w:pPr>
         <w:rPr>
@@ -335,7 +475,7 @@
           <w:lang w:val="pt"/>
         </w:rPr>
       </w:pPr>
-      <w:bookmarkStart w:id="10" w:name="_Hlk126324550"/>
+      <w:bookmarkStart w:id="11" w:name="_Hlk126324550"/>
       <w:r>
         <w:rPr>
           <w:rFonts w:ascii="Calibri" w:hAnsi="Calibri" w:cs="Calibri"/>
@@ -351,7 +491,7 @@
         <w:t>...:</w:t>
       </w:r>
     </w:p>
-    <w:bookmarkEnd w:id="10"/>
+    <w:bookmarkEnd w:id="11"/>
     <w:p>
       <w:pPr>
         <w:autoSpaceDE w:val="0"/>
@@ -405,7 +545,7 @@
           <w:lang w:val="pt"/>
         </w:rPr>
       </w:pPr>
-      <w:bookmarkStart w:id="11" w:name="_Hlk126327591"/>
+      <w:bookmarkStart w:id="12" w:name="_Hlk126327591"/>
       <w:r>
         <w:rPr>
           <w:b/>
@@ -433,7 +573,7 @@
         <w:t>:</w:t>
       </w:r>
     </w:p>
-    <w:bookmarkEnd w:id="11"/>
+    <w:bookmarkEnd w:id="12"/>
     <w:p>
       <w:pPr>
         <w:autoSpaceDE w:val="0"/>
@@ -476,7 +616,7 @@
           </w14:glow>
         </w:rPr>
       </w:pPr>
-      <w:bookmarkStart w:id="12" w:name="_Hlk126332369"/>
+      <w:bookmarkStart w:id="13" w:name="_Hlk126332369"/>
       <w:r>
         <w:rPr>
           <w:rFonts w:ascii="Calibri" w:hAnsi="Calibri" w:cs="Calibri"/>
@@ -495,6 +635,7 @@
             </w14:schemeClr>
           </w14:glow>
         </w:rPr>
+        <w:lastRenderedPageBreak/>
         <w:t>Código de exemplo:</w:t>
       </w:r>
     </w:p>
@@ -550,7 +691,7 @@
           </w14:glow>
         </w:rPr>
       </w:pPr>
-      <w:bookmarkStart w:id="13" w:name="_Hlk126324786"/>
+      <w:bookmarkStart w:id="14" w:name="_Hlk126324786"/>
       <w:r>
         <w:rPr>
           <w:rFonts w:ascii="Calibri" w:hAnsi="Calibri" w:cs="Calibri"/>
@@ -594,10 +735,10 @@
           </w14:glow>
         </w:rPr>
       </w:pPr>
-      <w:bookmarkStart w:id="14" w:name="_Hlk126342803"/>
-      <w:bookmarkStart w:id="15" w:name="_Hlk126327315"/>
-      <w:bookmarkEnd w:id="12"/>
+      <w:bookmarkStart w:id="15" w:name="_Hlk126342803"/>
+      <w:bookmarkStart w:id="16" w:name="_Hlk126327315"/>
       <w:bookmarkEnd w:id="13"/>
+      <w:bookmarkEnd w:id="14"/>
       <w:r>
         <w:rPr>
           <w:rFonts w:ascii="Calibri" w:hAnsi="Calibri" w:cs="Calibri"/>
@@ -614,11 +755,10 @@
             </w14:schemeClr>
           </w14:glow>
         </w:rPr>
-        <w:lastRenderedPageBreak/>
         <w:t>=-~==-~==-~==-~==-~==-~==-~=</w:t>
       </w:r>
     </w:p>
-    <w:bookmarkEnd w:id="14"/>
+    <w:bookmarkEnd w:id="15"/>
     <w:p>
       <w:pPr>
         <w:autoSpaceDE w:val="0"/>
@@ -642,7 +782,7 @@
         </w:rPr>
       </w:pPr>
     </w:p>
-    <w:bookmarkEnd w:id="15"/>
+    <w:bookmarkEnd w:id="16"/>
     <w:p>
       <w:pPr>
         <w:pStyle w:val="PargrafodaLista"/>
@@ -725,6 +865,7 @@
         <w:separator/>
       </w:r>
     </w:p>
+    <w:p/>
   </w:endnote>
   <w:endnote w:type="continuationSeparator" w:id="0">
     <w:p>
@@ -735,6 +876,7 @@
         <w:continuationSeparator/>
       </w:r>
     </w:p>
+    <w:p/>
   </w:endnote>
 </w:endnotes>
 </file>
@@ -750,6 +892,7 @@
         <w:separator/>
       </w:r>
     </w:p>
+    <w:p/>
   </w:footnote>
   <w:footnote w:type="continuationSeparator" w:id="0">
     <w:p>
@@ -760,6 +903,7 @@
         <w:continuationSeparator/>
       </w:r>
     </w:p>
+    <w:p/>
   </w:footnote>
 </w:footnotes>
 </file>
@@ -808,6 +952,7 @@
       <w:pStyle w:val="Cabealho"/>
     </w:pPr>
   </w:p>
+  <w:p/>
 </w:hdr>
 </file>
 

</xml_diff>

<commit_message>
Atualizado principalmente HTML-CSS e JS
</commit_message>
<xml_diff>
--- a/ajudante.docx
+++ b/ajudante.docx
@@ -266,22 +266,12 @@
         <w:t>texto</w:t>
       </w:r>
     </w:p>
+    <w:bookmarkEnd w:id="1"/>
+    <w:bookmarkEnd w:id="7"/>
     <w:bookmarkEnd w:id="8"/>
     <w:p>
       <w:pPr>
         <w:rPr>
-          <w:rFonts w:ascii="Gill Sans MT" w:hAnsi="Gill Sans MT"/>
-          <w:sz w:val="32"/>
-          <w:szCs w:val="32"/>
-          <w:lang w:val="pt"/>
-        </w:rPr>
-      </w:pPr>
-    </w:p>
-    <w:bookmarkEnd w:id="7"/>
-    <w:p>
-      <w:pPr>
-        <w:rPr>
-          <w:rFonts w:ascii="Gill Sans MT" w:hAnsi="Gill Sans MT"/>
           <w:b/>
           <w:bCs/>
           <w:sz w:val="30"/>
@@ -290,9 +280,10 @@
           <w:lang w:val="pt"/>
         </w:rPr>
       </w:pPr>
-      <w:r>
-        <w:rPr>
-          <w:rFonts w:ascii="Gill Sans MT" w:hAnsi="Gill Sans MT"/>
+    </w:p>
+    <w:p>
+      <w:pPr>
+        <w:rPr>
           <w:b/>
           <w:bCs/>
           <w:sz w:val="30"/>
@@ -300,10 +291,21 @@
           <w:u w:val="single"/>
           <w:lang w:val="pt"/>
         </w:rPr>
-        <w:t>Tamanho dos códigos = 15</w:t>
-      </w:r>
+      </w:pPr>
+      <w:hyperlink r:id="rId7" w:history="1">
+        <w:r>
+          <w:rPr>
+            <w:rStyle w:val="Hyperlink"/>
+            <w:b/>
+            <w:bCs/>
+            <w:sz w:val="30"/>
+            <w:szCs w:val="30"/>
+            <w:lang w:val="pt"/>
+          </w:rPr>
+          <w:t>https://symbl.cc/pt/unicode/blocks/superscripts-and-subscripts/</w:t>
+        </w:r>
+      </w:hyperlink>
     </w:p>
-    <w:bookmarkEnd w:id="1"/>
     <w:p>
       <w:pPr>
         <w:rPr>
@@ -321,110 +323,13 @@
         <w:rPr>
           <w:b/>
           <w:bCs/>
-          <w:sz w:val="30"/>
-          <w:szCs w:val="30"/>
-          <w:u w:val="single"/>
-          <w:lang w:val="pt"/>
-        </w:rPr>
-      </w:pPr>
-      <w:r>
-        <w:rPr>
-          <w:b/>
-          <w:bCs/>
-          <w:sz w:val="30"/>
-          <w:szCs w:val="30"/>
-          <w:u w:val="single"/>
-          <w:lang w:val="pt"/>
-        </w:rPr>
-        <w:t>https://symbl.cc/pt/unicode/blocks/superscripts-and-subscripts/</w:t>
-      </w:r>
-    </w:p>
-    <w:p>
-      <w:pPr>
-        <w:rPr>
-          <w:rFonts w:ascii="Gill Sans MT" w:hAnsi="Gill Sans MT" w:cs="Segoe UI Symbol"/>
-          <w:b/>
-          <w:bCs/>
-          <w:sz w:val="34"/>
-          <w:szCs w:val="34"/>
-        </w:rPr>
-      </w:pPr>
-      <w:r>
-        <w:rPr>
-          <w:rFonts w:ascii="Segoe UI Symbol" w:hAnsi="Segoe UI Symbol" w:cs="Segoe UI Symbol"/>
-          <w:b/>
-          <w:bCs/>
-          <w:sz w:val="34"/>
-          <w:szCs w:val="34"/>
-        </w:rPr>
-        <w:t>➜ Objeto</w:t>
-      </w:r>
-      <w:r>
-        <w:rPr>
-          <w:rFonts w:ascii="Gill Sans MT" w:hAnsi="Gill Sans MT" w:cs="Segoe UI Symbol"/>
-          <w:b/>
-          <w:bCs/>
-          <w:i/>
-          <w:iCs/>
-          <w:sz w:val="34"/>
-          <w:szCs w:val="34"/>
-        </w:rPr>
-        <w:t xml:space="preserve"> </w:t>
-      </w:r>
-      <w:r>
-        <w:rPr>
-          <w:rFonts w:ascii="Gill Sans MT" w:hAnsi="Gill Sans MT" w:cs="Segoe UI Symbol"/>
-          <w:b/>
-          <w:bCs/>
-          <w:sz w:val="34"/>
-          <w:szCs w:val="34"/>
-        </w:rPr>
-        <w:t xml:space="preserve">– </w:t>
-      </w:r>
-      <w:r>
-        <w:rPr>
-          <w:rFonts w:ascii="Gill Sans MT" w:hAnsi="Gill Sans MT" w:cs="Segoe UI Symbol"/>
-          <w:sz w:val="34"/>
-          <w:szCs w:val="34"/>
-        </w:rPr>
-        <w:t>...</w:t>
-      </w:r>
-    </w:p>
-    <w:p>
-      <w:pPr>
-        <w:rPr>
-          <w:b/>
-          <w:bCs/>
           <w:sz w:val="24"/>
           <w:szCs w:val="24"/>
           <w:lang w:val="pt"/>
         </w:rPr>
       </w:pPr>
-      <w:bookmarkStart w:id="9" w:name="_Hlk126332972"/>
-      <w:r>
-        <w:rPr>
-          <w:b/>
-          <w:bCs/>
-          <w:sz w:val="24"/>
-          <w:szCs w:val="24"/>
-          <w:lang w:val="pt"/>
-        </w:rPr>
-        <w:t>_________________________________________________________________________</w:t>
-      </w:r>
-    </w:p>
-    <w:p>
-      <w:pPr>
-        <w:rPr>
-          <w:b/>
-          <w:bCs/>
-          <w:sz w:val="24"/>
-          <w:szCs w:val="24"/>
-          <w:lang w:val="pt"/>
-        </w:rPr>
-      </w:pPr>
-      <w:bookmarkStart w:id="10" w:name="_Hlk130229601"/>
+      <w:bookmarkStart w:id="9" w:name="_Hlk130229601"/>
       <w:bookmarkEnd w:id="2"/>
-      <w:bookmarkEnd w:id="9"/>
       <w:r>
         <w:rPr>
           <w:rFonts w:ascii="Calibri" w:hAnsi="Calibri" w:cs="Calibri"/>
@@ -441,410 +346,10 @@
           <v:rect id="_x0000_i1025" style="width:0;height:1.5pt" o:hralign="center" o:hrstd="t" o:hr="t" fillcolor="#a0a0a0" stroked="f"/>
         </w:pict>
       </w:r>
-    </w:p>
-    <w:bookmarkEnd w:id="10"/>
-    <w:p>
-      <w:pPr>
-        <w:rPr>
-          <w:b/>
-          <w:bCs/>
-          <w:sz w:val="24"/>
-          <w:szCs w:val="24"/>
-          <w:lang w:val="pt"/>
-        </w:rPr>
-      </w:pPr>
-    </w:p>
-    <w:p>
-      <w:pPr>
-        <w:numPr>
-          <w:ilvl w:val="0"/>
-          <w:numId w:val="1"/>
-        </w:numPr>
-        <w:autoSpaceDE w:val="0"/>
-        <w:autoSpaceDN w:val="0"/>
-        <w:adjustRightInd w:val="0"/>
-        <w:spacing w:after="200" w:line="276" w:lineRule="auto"/>
-        <w:ind w:left="1440" w:hanging="360"/>
-        <w:rPr>
-          <w:rFonts w:ascii="Calibri" w:hAnsi="Calibri" w:cs="Calibri"/>
-          <w:b/>
-          <w:bCs/>
-          <w:color w:val="004DBB"/>
-          <w:sz w:val="28"/>
-          <w:szCs w:val="28"/>
-          <w:lang w:val="pt"/>
-        </w:rPr>
-      </w:pPr>
-      <w:bookmarkStart w:id="11" w:name="_Hlk126324550"/>
-      <w:r>
-        <w:rPr>
-          <w:rFonts w:ascii="Calibri" w:hAnsi="Calibri" w:cs="Calibri"/>
-          <w:b/>
-          <w:bCs/>
-          <w:i/>
-          <w:iCs/>
-          <w:color w:val="004DBB"/>
-          <w:sz w:val="28"/>
-          <w:szCs w:val="28"/>
-          <w:lang w:val="pt"/>
-        </w:rPr>
-        <w:t>...:</w:t>
-      </w:r>
-    </w:p>
-    <w:bookmarkEnd w:id="11"/>
-    <w:p>
-      <w:pPr>
-        <w:autoSpaceDE w:val="0"/>
-        <w:autoSpaceDN w:val="0"/>
-        <w:adjustRightInd w:val="0"/>
-        <w:spacing w:after="200" w:line="276" w:lineRule="auto"/>
-        <w:ind w:left="708"/>
-        <w:rPr>
-          <w:rFonts w:ascii="Calibri" w:hAnsi="Calibri" w:cs="Calibri"/>
-          <w:b/>
-          <w:bCs/>
-          <w:color w:val="004DBB"/>
-          <w:sz w:val="24"/>
-          <w:szCs w:val="24"/>
-          <w:lang w:val="pt"/>
-        </w:rPr>
-      </w:pPr>
-    </w:p>
-    <w:p>
-      <w:pPr>
-        <w:autoSpaceDE w:val="0"/>
-        <w:autoSpaceDN w:val="0"/>
-        <w:adjustRightInd w:val="0"/>
-        <w:spacing w:after="200" w:line="276" w:lineRule="auto"/>
-        <w:rPr>
-          <w:rFonts w:ascii="Calibri" w:hAnsi="Calibri" w:cs="Calibri"/>
-          <w:b/>
-          <w:bCs/>
-          <w:color w:val="004DBB"/>
-          <w:sz w:val="24"/>
-          <w:szCs w:val="24"/>
-          <w:lang w:val="pt"/>
-        </w:rPr>
-      </w:pPr>
-    </w:p>
-    <w:p>
-      <w:pPr>
-        <w:pStyle w:val="PargrafodaLista"/>
-        <w:numPr>
-          <w:ilvl w:val="0"/>
-          <w:numId w:val="2"/>
-        </w:numPr>
-        <w:rPr>
-          <w:b/>
-          <w:bCs/>
-          <w:i/>
-          <w:iCs/>
-          <w:color w:val="FF0000"/>
-          <w:sz w:val="28"/>
-          <w:szCs w:val="28"/>
-          <w:lang w:val="pt"/>
-        </w:rPr>
-      </w:pPr>
-      <w:bookmarkStart w:id="12" w:name="_Hlk126327591"/>
-      <w:r>
-        <w:rPr>
-          <w:b/>
-          <w:bCs/>
-          <w:i/>
-          <w:iCs/>
-          <w:color w:val="FF0000"/>
-          <w:sz w:val="28"/>
-          <w:szCs w:val="28"/>
-          <w:lang w:val="pt"/>
-        </w:rPr>
-        <w:t>...</w:t>
-      </w:r>
-      <w:r>
-        <w:rPr>
-          <w:b/>
-          <w:bCs/>
-          <w:i/>
-          <w:iCs/>
-          <w:color w:val="FF0000"/>
-          <w:sz w:val="28"/>
-          <w:szCs w:val="28"/>
-          <w:lang w:val="pt"/>
-        </w:rPr>
-        <w:t>:</w:t>
-      </w:r>
-    </w:p>
-    <w:bookmarkEnd w:id="12"/>
-    <w:p>
-      <w:pPr>
-        <w:autoSpaceDE w:val="0"/>
-        <w:autoSpaceDN w:val="0"/>
-        <w:adjustRightInd w:val="0"/>
-        <w:spacing w:after="200" w:line="276" w:lineRule="auto"/>
-        <w:rPr>
-          <w:rFonts w:ascii="Calibri" w:hAnsi="Calibri" w:cs="Calibri"/>
-          <w:b/>
-          <w:bCs/>
-          <w:color w:val="004DBB"/>
-          <w:sz w:val="24"/>
-          <w:szCs w:val="24"/>
-          <w:lang w:val="pt"/>
-        </w:rPr>
-      </w:pPr>
-    </w:p>
-    <w:p>
-      <w:pPr>
-        <w:autoSpaceDE w:val="0"/>
-        <w:autoSpaceDN w:val="0"/>
-        <w:adjustRightInd w:val="0"/>
-        <w:spacing w:after="200" w:line="276" w:lineRule="auto"/>
-        <w:ind w:left="708" w:firstLine="708"/>
-        <w:rPr>
-          <w:rFonts w:ascii="Calibri" w:hAnsi="Calibri" w:cs="Calibri"/>
-          <w:b/>
-          <w:bCs/>
-          <w:i/>
-          <w:iCs/>
-          <w:color w:val="538135" w:themeColor="accent6" w:themeShade="BF"/>
-          <w:sz w:val="34"/>
-          <w:szCs w:val="34"/>
-          <w:lang w:val="pt"/>
-          <w14:glow w14:rad="228600">
-            <w14:schemeClr w14:val="accent6">
-              <w14:alpha w14:val="60000"/>
-              <w14:satMod w14:val="175000"/>
-            </w14:schemeClr>
-          </w14:glow>
-        </w:rPr>
-      </w:pPr>
-      <w:bookmarkStart w:id="13" w:name="_Hlk126332369"/>
-      <w:r>
-        <w:rPr>
-          <w:rFonts w:ascii="Calibri" w:hAnsi="Calibri" w:cs="Calibri"/>
-          <w:b/>
-          <w:bCs/>
-          <w:i/>
-          <w:iCs/>
-          <w:color w:val="538135" w:themeColor="accent6" w:themeShade="BF"/>
-          <w:sz w:val="34"/>
-          <w:szCs w:val="34"/>
-          <w:lang w:val="pt"/>
-          <w14:glow w14:rad="228600">
-            <w14:schemeClr w14:val="accent6">
-              <w14:alpha w14:val="60000"/>
-              <w14:satMod w14:val="175000"/>
-            </w14:schemeClr>
-          </w14:glow>
-        </w:rPr>
-        <w:lastRenderedPageBreak/>
-        <w:t>Código de exemplo:</w:t>
-      </w:r>
-    </w:p>
-    <w:p>
-      <w:pPr>
-        <w:autoSpaceDE w:val="0"/>
-        <w:autoSpaceDN w:val="0"/>
-        <w:adjustRightInd w:val="0"/>
-        <w:spacing w:after="200" w:line="276" w:lineRule="auto"/>
-        <w:rPr>
-          <w:rFonts w:ascii="Calibri" w:hAnsi="Calibri" w:cs="Calibri"/>
-          <w:b/>
-          <w:bCs/>
-          <w:i/>
-          <w:iCs/>
-          <w:color w:val="538135" w:themeColor="accent6" w:themeShade="BF"/>
-          <w:sz w:val="26"/>
-          <w:szCs w:val="26"/>
-          <w:highlight w:val="darkBlue"/>
-          <w:lang w:val="pt"/>
-          <w14:glow w14:rad="228600">
-            <w14:schemeClr w14:val="accent6">
-              <w14:alpha w14:val="60000"/>
-              <w14:satMod w14:val="175000"/>
-            </w14:schemeClr>
-          </w14:glow>
-        </w:rPr>
-      </w:pPr>
-    </w:p>
-    <w:p>
-      <w:pPr>
-        <w:autoSpaceDE w:val="0"/>
-        <w:autoSpaceDN w:val="0"/>
-        <w:adjustRightInd w:val="0"/>
-        <w:spacing w:after="200" w:line="276" w:lineRule="auto"/>
-        <w:ind w:left="708" w:firstLine="708"/>
-        <w:rPr>
-          <w:rFonts w:ascii="Calibri" w:hAnsi="Calibri" w:cs="Calibri"/>
-          <w:b/>
-          <w:bCs/>
-          <w:i/>
-          <w:iCs/>
-          <w:color w:val="538135" w:themeColor="accent6" w:themeShade="BF"/>
-          <w:sz w:val="34"/>
-          <w:szCs w:val="34"/>
-          <w:highlight w:val="darkBlue"/>
-          <w:lang w:val="pt"/>
-          <w14:glow w14:rad="228600">
-            <w14:schemeClr w14:val="accent6">
-              <w14:alpha w14:val="60000"/>
-              <w14:satMod w14:val="175000"/>
-            </w14:schemeClr>
-          </w14:glow>
-        </w:rPr>
-      </w:pPr>
-      <w:bookmarkStart w:id="14" w:name="_Hlk126324786"/>
-      <w:r>
-        <w:rPr>
-          <w:rFonts w:ascii="Calibri" w:hAnsi="Calibri" w:cs="Calibri"/>
-          <w:b/>
-          <w:bCs/>
-          <w:i/>
-          <w:iCs/>
-          <w:color w:val="538135" w:themeColor="accent6" w:themeShade="BF"/>
-          <w:sz w:val="34"/>
-          <w:szCs w:val="34"/>
-          <w:lang w:val="pt"/>
-          <w14:glow w14:rad="228600">
-            <w14:schemeClr w14:val="accent6">
-              <w14:alpha w14:val="60000"/>
-              <w14:satMod w14:val="175000"/>
-            </w14:schemeClr>
-          </w14:glow>
-        </w:rPr>
-        <w:t>Resultado:</w:t>
-      </w:r>
-    </w:p>
-    <w:p>
-      <w:pPr>
-        <w:autoSpaceDE w:val="0"/>
-        <w:autoSpaceDN w:val="0"/>
-        <w:adjustRightInd w:val="0"/>
-        <w:spacing w:after="200" w:line="276" w:lineRule="auto"/>
-        <w:rPr>
-          <w:rFonts w:ascii="Calibri" w:hAnsi="Calibri" w:cs="Calibri"/>
-          <w:b/>
-          <w:bCs/>
-          <w:color w:val="ED7D31" w:themeColor="accent2"/>
-          <w:sz w:val="24"/>
-          <w:szCs w:val="24"/>
-          <w:lang w:val="pt"/>
-          <w14:glow w14:rad="228600">
-            <w14:schemeClr w14:val="accent2">
-              <w14:alpha w14:val="60000"/>
-              <w14:satMod w14:val="175000"/>
-            </w14:schemeClr>
-          </w14:glow>
-        </w:rPr>
-      </w:pPr>
-      <w:bookmarkStart w:id="15" w:name="_Hlk126342803"/>
-      <w:bookmarkStart w:id="16" w:name="_Hlk126327315"/>
-      <w:bookmarkEnd w:id="13"/>
-      <w:bookmarkEnd w:id="14"/>
-      <w:r>
-        <w:rPr>
-          <w:rFonts w:ascii="Calibri" w:hAnsi="Calibri" w:cs="Calibri"/>
-          <w:b/>
-          <w:bCs/>
-          <w:color w:val="ED7D31" w:themeColor="accent2"/>
-          <w:sz w:val="24"/>
-          <w:szCs w:val="24"/>
-          <w:lang w:val="pt"/>
-          <w14:glow w14:rad="228600">
-            <w14:schemeClr w14:val="accent2">
-              <w14:alpha w14:val="60000"/>
-              <w14:satMod w14:val="175000"/>
-            </w14:schemeClr>
-          </w14:glow>
-        </w:rPr>
-        <w:t>=-~==-~==-~==-~==-~==-~==-~=</w:t>
-      </w:r>
-    </w:p>
-    <w:bookmarkEnd w:id="15"/>
-    <w:p>
-      <w:pPr>
-        <w:autoSpaceDE w:val="0"/>
-        <w:autoSpaceDN w:val="0"/>
-        <w:adjustRightInd w:val="0"/>
-        <w:spacing w:after="200" w:line="276" w:lineRule="auto"/>
-        <w:rPr>
-          <w:rFonts w:ascii="Calibri" w:hAnsi="Calibri" w:cs="Calibri"/>
-          <w:b/>
-          <w:bCs/>
-          <w:color w:val="ED7D31" w:themeColor="accent2"/>
-          <w:sz w:val="24"/>
-          <w:szCs w:val="24"/>
-          <w:lang w:val="pt"/>
-          <w14:glow w14:rad="228600">
-            <w14:schemeClr w14:val="accent2">
-              <w14:alpha w14:val="60000"/>
-              <w14:satMod w14:val="175000"/>
-            </w14:schemeClr>
-          </w14:glow>
-        </w:rPr>
-      </w:pPr>
-    </w:p>
-    <w:bookmarkEnd w:id="16"/>
-    <w:p>
-      <w:pPr>
-        <w:pStyle w:val="PargrafodaLista"/>
-        <w:numPr>
-          <w:ilvl w:val="0"/>
-          <w:numId w:val="3"/>
-        </w:numPr>
-        <w:autoSpaceDE w:val="0"/>
-        <w:autoSpaceDN w:val="0"/>
-        <w:adjustRightInd w:val="0"/>
-        <w:spacing w:after="200" w:line="276" w:lineRule="auto"/>
-        <w:rPr>
-          <w:rFonts w:ascii="Calibri" w:hAnsi="Calibri" w:cs="Calibri"/>
-          <w:b/>
-          <w:bCs/>
-          <w:color w:val="9B00D3"/>
-          <w:sz w:val="28"/>
-          <w:szCs w:val="28"/>
-          <w:lang w:val="pt"/>
-        </w:rPr>
-      </w:pPr>
-      <w:r>
-        <w:rPr>
-          <w:rFonts w:ascii="Calibri" w:hAnsi="Calibri" w:cs="Calibri"/>
-          <w:b/>
-          <w:bCs/>
-          <w:color w:val="9B00D3"/>
-          <w:sz w:val="28"/>
-          <w:szCs w:val="28"/>
-          <w:lang w:val="pt"/>
-        </w:rPr>
-        <w:t>...</w:t>
-      </w:r>
-      <w:r>
-        <w:rPr>
-          <w:rFonts w:ascii="Calibri" w:hAnsi="Calibri" w:cs="Calibri"/>
-          <w:b/>
-          <w:bCs/>
-          <w:color w:val="9B00D3"/>
-          <w:sz w:val="28"/>
-          <w:szCs w:val="28"/>
-          <w:lang w:val="pt"/>
-        </w:rPr>
-        <w:t>:</w:t>
-      </w:r>
-    </w:p>
-    <w:p/>
-    <w:p>
-      <w:pPr>
-        <w:tabs>
-          <w:tab w:val="left" w:pos="5174"/>
-        </w:tabs>
-      </w:pPr>
-      <w:r>
-        <w:rPr>
-          <w:rFonts w:ascii="Segoe UI Symbol" w:hAnsi="Segoe UI Symbol" w:cs="Segoe UI Symbol"/>
-        </w:rPr>
-        <w:t>➜</w:t>
-      </w:r>
+      <w:bookmarkEnd w:id="9"/>
     </w:p>
     <w:sectPr>
-      <w:headerReference w:type="default" r:id="rId7"/>
+      <w:headerReference w:type="default" r:id="rId8"/>
       <w:pgSz w:w="12240" w:h="15840"/>
       <w:pgMar w:top="1417" w:right="1701" w:bottom="1417" w:left="1701" w:header="720" w:footer="720" w:gutter="0"/>
       <w:cols w:space="720"/>
@@ -1746,6 +1251,29 @@
     <w:uiPriority w:val="99"/>
     <w:rsid w:val="003F496A"/>
   </w:style>
+  <w:style w:type="character" w:styleId="Hyperlink">
+    <w:name w:val="Hyperlink"/>
+    <w:basedOn w:val="Fontepargpadro"/>
+    <w:uiPriority w:val="99"/>
+    <w:unhideWhenUsed/>
+    <w:rsid w:val="00716A54"/>
+    <w:rPr>
+      <w:color w:val="0563C1" w:themeColor="hyperlink"/>
+      <w:u w:val="single"/>
+    </w:rPr>
+  </w:style>
+  <w:style w:type="character" w:styleId="MenoPendente">
+    <w:name w:val="Unresolved Mention"/>
+    <w:basedOn w:val="Fontepargpadro"/>
+    <w:uiPriority w:val="99"/>
+    <w:semiHidden/>
+    <w:unhideWhenUsed/>
+    <w:rsid w:val="00716A54"/>
+    <w:rPr>
+      <w:color w:val="605E5C"/>
+      <w:shd w:val="clear" w:color="auto" w:fill="E1DFDD"/>
+    </w:rPr>
+  </w:style>
 </w:styles>
 </file>
 

</xml_diff>